<commit_message>
Upload edited word doc
</commit_message>
<xml_diff>
--- a/TestingOne.docx
+++ b/TestingOne.docx
@@ -10,6 +10,12 @@
     <w:p>
       <w:r>
         <w:t>Setting up Git and GitHub</w:t>
+      </w:r>
+    </w:p>
+    <w:p/>
+    <w:p>
+      <w:r>
+        <w:t>Testing if this new sentence appears on Git – then upload to GitHub</w:t>
       </w:r>
     </w:p>
     <w:sectPr>

</xml_diff>